<commit_message>
Assignment 3 - Uploading Final Version
debugging  and code optimization
</commit_message>
<xml_diff>
--- a/assignment_03_Salem_BadawiNajjar/Answers.docx
+++ b/assignment_03_Salem_BadawiNajjar/Answers.docx
@@ -50,13 +50,7 @@
           </w:tcPr>
           <w:p>
             <w:r>
-              <w:t>a. 1/6N+8000N</w:t>
-            </w:r>
-            <w:r>
-              <w:t>^</w:t>
-            </w:r>
-            <w:r>
-              <w:t>3+24</w:t>
+              <w:t>a. 1/6N+8000N^3+24</w:t>
             </w:r>
           </w:p>
         </w:tc>
@@ -81,13 +75,7 @@
           </w:tcPr>
           <w:p>
             <w:r>
-              <w:t>b. 1/6N</w:t>
-            </w:r>
-            <w:r>
-              <w:t>^</w:t>
-            </w:r>
-            <w:r>
-              <w:t>3</w:t>
+              <w:t>b. 1/6N^3</w:t>
             </w:r>
           </w:p>
         </w:tc>
@@ -112,13 +100,7 @@
           </w:tcPr>
           <w:p>
             <w:r>
-              <w:t>c. 1/6N! +200N</w:t>
-            </w:r>
-            <w:r>
-              <w:t>^</w:t>
-            </w:r>
-            <w:r>
-              <w:t>4</w:t>
+              <w:t>c. 1/6N! +200N^4</w:t>
             </w:r>
           </w:p>
         </w:tc>
@@ -143,7 +125,15 @@
           </w:tcPr>
           <w:p>
             <w:r>
-              <w:t>d. NlogN +1000</w:t>
+              <w:t xml:space="preserve">d. </w:t>
+            </w:r>
+            <w:proofErr w:type="spellStart"/>
+            <w:r>
+              <w:t>NlogN</w:t>
+            </w:r>
+            <w:proofErr w:type="spellEnd"/>
+            <w:r>
+              <w:t xml:space="preserve"> +1000</w:t>
             </w:r>
           </w:p>
         </w:tc>
@@ -156,7 +146,15 @@
               <w:jc w:val="center"/>
             </w:pPr>
             <w:r>
-              <w:t>O(NlogN)</w:t>
+              <w:t>O(</w:t>
+            </w:r>
+            <w:proofErr w:type="spellStart"/>
+            <w:r>
+              <w:t>NlogN</w:t>
+            </w:r>
+            <w:proofErr w:type="spellEnd"/>
+            <w:r>
+              <w:t>)</w:t>
             </w:r>
           </w:p>
         </w:tc>
@@ -168,7 +166,15 @@
           </w:tcPr>
           <w:p>
             <w:r>
-              <w:t>e. logN +N</w:t>
+              <w:t xml:space="preserve">e. </w:t>
+            </w:r>
+            <w:proofErr w:type="spellStart"/>
+            <w:r>
+              <w:t>logN</w:t>
+            </w:r>
+            <w:proofErr w:type="spellEnd"/>
+            <w:r>
+              <w:t xml:space="preserve"> +N</w:t>
             </w:r>
           </w:p>
         </w:tc>
@@ -258,31 +264,7 @@
               <w:t xml:space="preserve">h. </w:t>
             </w:r>
             <w:r>
-              <w:t>N!+3</w:t>
-            </w:r>
-            <w:r>
-              <w:t>^</w:t>
-            </w:r>
-            <w:r>
-              <w:t>N+2</w:t>
-            </w:r>
-            <w:r>
-              <w:t>^</w:t>
-            </w:r>
-            <w:r>
-              <w:t>N+N</w:t>
-            </w:r>
-            <w:r>
-              <w:t>^</w:t>
-            </w:r>
-            <w:r>
-              <w:t>3+N</w:t>
-            </w:r>
-            <w:r>
-              <w:t>^</w:t>
-            </w:r>
-            <w:r>
-              <w:t>2</w:t>
+              <w:t>N!+3^N+2^N+N^3+N^2</w:t>
             </w:r>
           </w:p>
         </w:tc>
@@ -302,50 +284,6 @@
       </w:tr>
     </w:tbl>
     <w:p/>
-    <w:p>
-      <w:r>
-        <w:t>N! (factorial) because it grows much faster than any polynomial term, such as N^4</w:t>
-      </w:r>
-    </w:p>
-    <w:p>
-      <w:r>
-        <w:t>N because it grows faster than the logarithmic term logN</w:t>
-      </w:r>
-    </w:p>
-    <w:p>
-      <w:r>
-        <w:t>NlogN because it grows faster than the constant</w:t>
-      </w:r>
-    </w:p>
-    <w:p>
-      <w:r>
-        <w:t>polynomial terms N^2 or N^3</w:t>
-      </w:r>
-      <w:r>
-        <w:t xml:space="preserve"> </w:t>
-      </w:r>
-      <w:r>
-        <w:t xml:space="preserve">grows more </w:t>
-      </w:r>
-      <w:r>
-        <w:t>faster</w:t>
-      </w:r>
-      <w:r>
-        <w:t xml:space="preserve"> than like</w:t>
-      </w:r>
-      <w:r>
-        <w:t xml:space="preserve"> </w:t>
-      </w:r>
-      <w:r>
-        <w:t>NlogN</w:t>
-      </w:r>
-    </w:p>
-    <w:p/>
-    <w:p>
-      <w:r>
-        <w:t>½N^2 because it grows faster than the linear term -½N</w:t>
-      </w:r>
-    </w:p>
     <w:sectPr>
       <w:pgSz w:w="12240" w:h="15840"/>
       <w:pgMar w:top="1440" w:right="1440" w:bottom="1440" w:left="1440" w:header="720" w:footer="720" w:gutter="0"/>

</xml_diff>